<commit_message>
upload BTVN01 - SegTree
</commit_message>
<xml_diff>
--- a/BTVN01/BTVN01.docx
+++ b/BTVN01/BTVN01.docx
@@ -279,7 +279,7 @@
                 <w:sz w:val="28"/>
                 <w:szCs w:val="28"/>
               </w:rPr>
-              <m:t>n</m:t>
+              <m:t>N</m:t>
             </m:r>
             <m:d>
               <m:dPr>
@@ -298,7 +298,7 @@
                     <w:sz w:val="28"/>
                     <w:szCs w:val="28"/>
                   </w:rPr>
-                  <m:t>n</m:t>
+                  <m:t>N</m:t>
                 </m:r>
                 <m:r>
                   <w:rPr>
@@ -306,15 +306,7 @@
                     <w:sz w:val="28"/>
                     <w:szCs w:val="28"/>
                   </w:rPr>
-                  <m:t>+</m:t>
-                </m:r>
-                <m:r>
-                  <w:rPr>
-                    <w:rFonts w:ascii="Cambria Math" w:hAnsi="Cambria Math" w:cs="Times New Roman"/>
-                    <w:sz w:val="28"/>
-                    <w:szCs w:val="28"/>
-                  </w:rPr>
-                  <m:t>1</m:t>
+                  <m:t>+1</m:t>
                 </m:r>
               </m:e>
             </m:d>
@@ -768,31 +760,7 @@
           <w:sz w:val="28"/>
           <w:szCs w:val="28"/>
         </w:rPr>
-        <w:t xml:space="preserve"> </w:t>
-      </w:r>
-      <w:r>
-        <w:rPr>
-          <w:rFonts w:ascii="Times New Roman" w:hAnsi="Times New Roman" w:cs="Times New Roman"/>
-          <w:sz w:val="28"/>
-          <w:szCs w:val="28"/>
-        </w:rPr>
-        <w:t>(</w:t>
-      </w:r>
-      <w:r>
-        <w:rPr>
-          <w:rFonts w:ascii="Times New Roman" w:hAnsi="Times New Roman" w:cs="Times New Roman"/>
-          <w:sz w:val="28"/>
-          <w:szCs w:val="28"/>
-        </w:rPr>
-        <w:t>0</w:t>
-      </w:r>
-      <w:r>
-        <w:rPr>
-          <w:rFonts w:ascii="Times New Roman" w:hAnsi="Times New Roman" w:cs="Times New Roman"/>
-          <w:sz w:val="28"/>
-          <w:szCs w:val="28"/>
-        </w:rPr>
-        <w:t xml:space="preserve"> ≤ N ≤ 10</w:t>
+        <w:t xml:space="preserve"> (0 ≤ N ≤ 10</w:t>
       </w:r>
       <w:r>
         <w:rPr>
@@ -893,39 +861,15 @@
           <w:sz w:val="28"/>
           <w:szCs w:val="28"/>
         </w:rPr>
-        <w:t>)</w:t>
-      </w:r>
-      <w:r>
-        <w:rPr>
-          <w:rFonts w:ascii="Times New Roman" w:eastAsiaTheme="minorEastAsia" w:hAnsi="Times New Roman" w:cs="Times New Roman"/>
-          <w:sz w:val="28"/>
-          <w:szCs w:val="28"/>
-        </w:rPr>
-        <w:t xml:space="preserve">. Hãy đếm số dãy con tăng có độ dài K </w:t>
-      </w:r>
-      <w:r>
-        <w:rPr>
-          <w:rFonts w:ascii="Times New Roman" w:hAnsi="Times New Roman" w:cs="Times New Roman"/>
-          <w:sz w:val="28"/>
-          <w:szCs w:val="28"/>
-        </w:rPr>
-        <w:t>(</w:t>
-      </w:r>
-      <w:r>
-        <w:rPr>
-          <w:rFonts w:ascii="Times New Roman" w:hAnsi="Times New Roman" w:cs="Times New Roman"/>
-          <w:sz w:val="28"/>
-          <w:szCs w:val="28"/>
-        </w:rPr>
-        <w:t>0</w:t>
-      </w:r>
-      <w:r>
-        <w:rPr>
-          <w:rFonts w:ascii="Times New Roman" w:hAnsi="Times New Roman" w:cs="Times New Roman"/>
-          <w:sz w:val="28"/>
-          <w:szCs w:val="28"/>
-        </w:rPr>
-        <w:t xml:space="preserve"> ≤ K ≤ </w:t>
+        <w:t xml:space="preserve">). Hãy đếm số dãy con tăng có độ dài K </w:t>
+      </w:r>
+      <w:r>
+        <w:rPr>
+          <w:rFonts w:ascii="Times New Roman" w:hAnsi="Times New Roman" w:cs="Times New Roman"/>
+          <w:sz w:val="28"/>
+          <w:szCs w:val="28"/>
+        </w:rPr>
+        <w:t xml:space="preserve">(0 ≤ K ≤ </w:t>
       </w:r>
       <m:oMath>
         <m:r>
@@ -1257,31 +1201,7 @@
           <w:sz w:val="28"/>
           <w:szCs w:val="28"/>
         </w:rPr>
-        <w:t xml:space="preserve">Trong một chuyến đi học thực tế, lớp trưởng yêu cầu các học sinh TiK20 đứng thành hang ngang để chụp hình. Lớp TiK20 có N học sinh </w:t>
-      </w:r>
-      <w:r>
-        <w:rPr>
-          <w:rFonts w:ascii="Times New Roman" w:hAnsi="Times New Roman" w:cs="Times New Roman"/>
-          <w:sz w:val="28"/>
-          <w:szCs w:val="28"/>
-        </w:rPr>
-        <w:t xml:space="preserve">(1 ≤ N ≤ </w:t>
-      </w:r>
-      <w:r>
-        <w:rPr>
-          <w:rFonts w:ascii="Times New Roman" w:hAnsi="Times New Roman" w:cs="Times New Roman"/>
-          <w:sz w:val="28"/>
-          <w:szCs w:val="28"/>
-        </w:rPr>
-        <w:t>2.</w:t>
-      </w:r>
-      <w:r>
-        <w:rPr>
-          <w:rFonts w:ascii="Times New Roman" w:hAnsi="Times New Roman" w:cs="Times New Roman"/>
-          <w:sz w:val="28"/>
-          <w:szCs w:val="28"/>
-        </w:rPr>
-        <w:t>10</w:t>
+        <w:t>Trong một chuyến đi học thực tế, lớp trưởng yêu cầu các học sinh TiK20 đứng thành hang ngang để chụp hình. Lớp TiK20 có N học sinh (1 ≤ N ≤ 2.10</w:t>
       </w:r>
       <w:r>
         <w:rPr>
@@ -1298,39 +1218,7 @@
           <w:sz w:val="28"/>
           <w:szCs w:val="28"/>
         </w:rPr>
-        <w:t>)</w:t>
-      </w:r>
-      <w:r>
-        <w:rPr>
-          <w:rFonts w:ascii="Times New Roman" w:hAnsi="Times New Roman" w:cs="Times New Roman"/>
-          <w:sz w:val="28"/>
-          <w:szCs w:val="28"/>
-        </w:rPr>
-        <w:t xml:space="preserve">. Lớp trưởng sẽ chụp M tấm ảnh </w:t>
-      </w:r>
-      <w:r>
-        <w:rPr>
-          <w:rFonts w:ascii="Times New Roman" w:hAnsi="Times New Roman" w:cs="Times New Roman"/>
-          <w:sz w:val="28"/>
-          <w:szCs w:val="28"/>
-        </w:rPr>
-        <w:t xml:space="preserve">(1 ≤ </w:t>
-      </w:r>
-      <w:r>
-        <w:rPr>
-          <w:rFonts w:ascii="Times New Roman" w:hAnsi="Times New Roman" w:cs="Times New Roman"/>
-          <w:sz w:val="28"/>
-          <w:szCs w:val="28"/>
-        </w:rPr>
-        <w:t>M</w:t>
-      </w:r>
-      <w:r>
-        <w:rPr>
-          <w:rFonts w:ascii="Times New Roman" w:hAnsi="Times New Roman" w:cs="Times New Roman"/>
-          <w:sz w:val="28"/>
-          <w:szCs w:val="28"/>
-        </w:rPr>
-        <w:t xml:space="preserve"> ≤ 10</w:t>
+        <w:t>). Lớp trưởng sẽ chụp M tấm ảnh (1 ≤ M ≤ 10</w:t>
       </w:r>
       <w:r>
         <w:rPr>
@@ -1347,15 +1235,7 @@
           <w:sz w:val="28"/>
           <w:szCs w:val="28"/>
         </w:rPr>
-        <w:t>)</w:t>
-      </w:r>
-      <w:r>
-        <w:rPr>
-          <w:rFonts w:ascii="Times New Roman" w:hAnsi="Times New Roman" w:cs="Times New Roman"/>
-          <w:sz w:val="28"/>
-          <w:szCs w:val="28"/>
-        </w:rPr>
-        <w:t>, tấm ảnh thứ i sẽ chụp từ các học sinh từ a</w:t>
+        <w:t>), tấm ảnh thứ i sẽ chụp từ các học sinh từ a</w:t>
       </w:r>
       <w:r>
         <w:rPr>

</xml_diff>